<commit_message>
Connected backend with frontend & fetched outputs
</commit_message>
<xml_diff>
--- a/output/notes.docx
+++ b/output/notes.docx
@@ -4,197 +4,224 @@
   <w:body>
     <w:p>
       <w:r>
-        <w:t>Topic: WinToys Software Overview</w:t>
+        <w:t>Topic: Laptop CPU and GPU Upgradeability</w:t>
       </w:r>
     </w:p>
     <w:p/>
     <w:p>
       <w:r>
-        <w:t>WinToys is a Windows optimization and customization tool available for download from the Microsoft Store and via a direct installer. It aims to provide users with a fresh and optimized Windows experience daily. The software boasts a user-friendly interface and positive user reviews, suggesting a high level of satisfaction among its users.  WinToys offers several features to enhance Windows performance and maintain system cleanliness. It goes beyond basic optimization, providing tools to manage and improve various aspects of the Windows operating system.  The software is presented as a comprehensive solution for users seeking to improve their system's speed, stability, and overall user experience.  A key feature is its ability to uninstall even stubborn applications that lack a conventional uninstall option within Windows.</w:t>
+        <w:t>Notes: Modern laptops generally lack the upgradeability of desktop computers.  While some laptops may utilize socketed CPUs, allowing for processor replacement, the GPU is almost always soldered directly to the motherboard.  This significantly limits upgrade options and prevents users from upgrading to more powerful GPUs as their needs change or technology advances.  This design choice is driven by factors such as size constraints, thermal management, and manufacturing costs.  The lack of upgradeability ties users to the initial specifications of their laptop for its entire lifespan.  Upgrading components like RAM or storage might be possible, but upgrading the core processing power is almost always impossible without replacing the entire laptop.</w:t>
       </w:r>
     </w:p>
     <w:p/>
     <w:p>
       <w:r>
-        <w:t>* Provides a fresh Windows experience daily.</w:t>
+        <w:t>Key Points:</w:t>
       </w:r>
     </w:p>
     <w:p>
       <w:r>
-        <w:t>* Available from the Microsoft Store and via direct installer.</w:t>
+        <w:t>* Soldering of GPUs is prevalent in laptops.</w:t>
       </w:r>
     </w:p>
     <w:p>
       <w:r>
-        <w:t>* Receives positive user reviews.</w:t>
+        <w:t>* Limited upgrade paths for CPUs and GPUs.</w:t>
       </w:r>
     </w:p>
     <w:p>
       <w:r>
-        <w:t>* Offers a user-friendly interface.</w:t>
+        <w:t>* Size and thermal management constraints influence design choices.</w:t>
       </w:r>
     </w:p>
     <w:p>
       <w:r>
-        <w:t>* Comprehensive solution for Windows optimization.</w:t>
+        <w:t>* Cost factors contribute to the lack of upgradeability.</w:t>
+      </w:r>
+    </w:p>
+    <w:p>
+      <w:r>
+        <w:t>* Replacement of the entire laptop is often the only solution for significant upgrades.</w:t>
       </w:r>
     </w:p>
     <w:p/>
     <w:p/>
     <w:p>
       <w:r>
-        <w:t>Topic: WinToys Installation and Initial Launch</w:t>
+        <w:t>Topic: Laptop GPU Repair</w:t>
       </w:r>
     </w:p>
     <w:p/>
     <w:p>
       <w:r>
-        <w:t>The installation process for WinToys is straightforward.  Users can download the installer from the official Microsoft App Store or a direct download link.  After a successful installation, the application automatically launches, presenting a welcome message to the user. This message includes an important cautionary note regarding the creation of a system restore point before making any significant changes to the system using WinToys. This proactive approach to data preservation is a significant positive aspect of the software's design. The initial launch displays a user interface that is designed to be intuitive and accessible to users of varying technical skill levels.  This initial launch sequence sets the stage for the user's experience with the software's core functionalities.</w:t>
+        <w:t>Notes: Repairing a malfunctioning laptop GPU is significantly more challenging than replacing a desktop GPU.  Troubleshooting involves using diagnostic tools, potentially including remote desktop connections for inaccessible components.  The process may require specialized skills to identify and fix problems at the component level.  In some cases, reflowing the solder joints on the GPU might be necessary to restore connectivity.  Unlike desktop GPUs, simply swapping the component and installing drivers isn't sufficient; intricate board-level repair may be required.  This process is delicate and demands a high level of precision.</w:t>
       </w:r>
     </w:p>
     <w:p/>
     <w:p>
       <w:r>
-        <w:t>* Download from Microsoft Store or direct installer.</w:t>
+        <w:t>Key Points:</w:t>
       </w:r>
     </w:p>
     <w:p>
       <w:r>
-        <w:t>* Automatic launch after installation.</w:t>
+        <w:t>* Diagnostics often require remote access capabilities.</w:t>
       </w:r>
     </w:p>
     <w:p>
       <w:r>
-        <w:t>* Initial welcome message.</w:t>
+        <w:t>* Repair often involves microscopic soldering and reflowing.</w:t>
       </w:r>
     </w:p>
     <w:p>
       <w:r>
-        <w:t>* Prompts users to create a system restore point.</w:t>
+        <w:t>* Specialized skills and tools are typically needed.</w:t>
       </w:r>
     </w:p>
     <w:p>
       <w:r>
-        <w:t>* Intuitive user interface.</w:t>
+        <w:t>* The repair process is much more complex than a desktop GPU replacement.</w:t>
+      </w:r>
+    </w:p>
+    <w:p>
+      <w:r>
+        <w:t>* Even successful repair doesn't guarantee future reliability.</w:t>
       </w:r>
     </w:p>
     <w:p/>
     <w:p/>
     <w:p>
       <w:r>
-        <w:t>Topic: WinToys Key Features: App Uninstallation</w:t>
+        <w:t>Topic:  Solder Joint Failures in Electronics</w:t>
       </w:r>
     </w:p>
     <w:p/>
     <w:p>
       <w:r>
-        <w:t>One of WinToys' standout features is its ability to uninstall applications that may lack a standard uninstall option within Windows. This functionality extends beyond basic uninstallation capabilities, providing a solution for users struggling with stubborn or incomplete application removals. The program makes this process significantly easier and more efficient.  This is demonstrated in the video by an attempt to uninstall Microsoft Edge. This particular feature is valuable for users who need to manage and remove less common or older applications from their system to free up disk space or resolve conflicts.  The ability to thoroughly remove unwanted software is a key element in maintaining a clean and efficient Windows system.</w:t>
-      </w:r>
-    </w:p>
-    <w:p/>
-    <w:p>
-      <w:r>
-        <w:t>* Uninstalls applications lacking a standard uninstall option.</w:t>
-      </w:r>
-    </w:p>
-    <w:p>
-      <w:r>
-        <w:t>* Provides a solution for stubborn application removals.</w:t>
-      </w:r>
-    </w:p>
-    <w:p>
-      <w:r>
-        <w:t>* Facilitates efficient and complete software removal.</w:t>
-      </w:r>
-    </w:p>
-    <w:p>
-      <w:r>
-        <w:t>* Improves system cleanliness and efficiency.</w:t>
-      </w:r>
-    </w:p>
-    <w:p>
-      <w:r>
-        <w:t>* Demonstrated by attempt to uninstall Microsoft Edge.</w:t>
+        <w:t>Notes:  Solder joints, the connections that electrically link components to a circuit board, are crucial for functionality.  However, these joints can fail due to various factors including thermal cycling (repeated heating and cooling), mechanical stress (vibration), and manufacturing defects.  A disconnected or weakened solder joint can lead to intermittent or complete component failure.  Repair usually involves reflowing the solder to reestablish a strong connection.  The success of reflowing depends on the extent of damage to the joint and the skill of the technician.  Preventing solder joint failures requires careful manufacturing processes and appropriate thermal management.</w:t>
       </w:r>
     </w:p>
     <w:p/>
     <w:p/>
     <w:p>
       <w:r>
-        <w:t>Topic: WinToys System Optimization and Performance Enhancement</w:t>
-      </w:r>
-    </w:p>
-    <w:p/>
-    <w:p>
-      <w:r>
-        <w:t>WinToys is advertised as a tool to improve Windows system performance and speed. This includes features aimed at cleaning up unnecessary files, freeing up storage space, and optimizing system resources.  The software’s optimization processes aim to minimize system bottlenecks and resource usage.  Users can expect enhancements to overall system responsiveness, smoother operation and, in some cases, improved frame rates while gaming. The potential performance gains can significantly improve the user experience on older or less powerful systems.  The ability to speed up Windows and potentially increase frame rates in certain games is a significant selling point.</w:t>
-      </w:r>
-    </w:p>
-    <w:p/>
-    <w:p>
-      <w:r>
-        <w:t>* Speeds up Windows.</w:t>
+        <w:t>Key Points:</w:t>
       </w:r>
     </w:p>
     <w:p>
       <w:r>
-        <w:t>* Increases frame rate in certain games.</w:t>
+        <w:t>* Thermal cycling is a significant contributor to solder joint failure.</w:t>
       </w:r>
     </w:p>
     <w:p>
       <w:r>
-        <w:t>* Cleans up unnecessary files.</w:t>
+        <w:t>* Mechanical stress can weaken or break solder connections.</w:t>
       </w:r>
     </w:p>
     <w:p>
       <w:r>
-        <w:t>* Frees up storage space.</w:t>
+        <w:t>* Manufacturing defects may lead to pre-existing weaknesses.</w:t>
       </w:r>
     </w:p>
     <w:p>
       <w:r>
-        <w:t>* Optimizes system resources.</w:t>
+        <w:t>* Reflowing is a common repair method.</w:t>
+      </w:r>
+    </w:p>
+    <w:p>
+      <w:r>
+        <w:t>* Proper thermal management is key to preventing such failures.</w:t>
       </w:r>
     </w:p>
     <w:p/>
     <w:p/>
     <w:p>
       <w:r>
-        <w:t>Topic:  WinToys and System Restore Points</w:t>
+        <w:t>Topic:  The Framework Laptop</w:t>
       </w:r>
     </w:p>
     <w:p/>
     <w:p>
       <w:r>
-        <w:t>The importance of creating a system restore point before using WinToys is highlighted in the video.  Creating a restore point allows users to revert their system to a previous stable state if unexpected issues arise during the use of the software. This is a critical step for users wanting to ensure data safety and minimize the risk of unintended system modifications.  The creation of a restore point is a basic but critical aspect of responsible system maintenance, ensuring users have the ability to undo any changes made by the software if needed.  WinToys’ proactive approach to data preservation reflects a responsible approach to system modification tools.  This focus on data security encourages responsible use and reduces the risk associated with system optimization tools.</w:t>
+        <w:t>Notes: The Framework laptop stands out in the market due to its unique design focused on upgradability and repairability.  Unlike most laptops that have components soldered directly to the motherboard, the Framework laptop features modular components that users can easily replace.  This includes the CPU, RAM, storage, and even the display. This design philosophy promotes longevity, reduces e-waste, and empowers users to customize their hardware over time.   The emphasis on repair and upgradeability significantly extends the lifespan of the device.  It represents a contrasting approach to the industry trend of producing laptops with limited upgrade options.</w:t>
       </w:r>
     </w:p>
     <w:p/>
     <w:p>
       <w:r>
-        <w:t>* Importance emphasized before making changes.</w:t>
+        <w:t>Key Points:</w:t>
       </w:r>
     </w:p>
     <w:p>
       <w:r>
-        <w:t>* Allows reverting system to a previous state.</w:t>
+        <w:t>* Modular design allows for easy upgrades and replacements.</w:t>
       </w:r>
     </w:p>
     <w:p>
       <w:r>
-        <w:t>* Crucial for data safety and minimizing risks.</w:t>
+        <w:t>* Emphasis on repairability and reduced e-waste.</w:t>
       </w:r>
     </w:p>
     <w:p>
       <w:r>
-        <w:t>* Essential aspect of responsible system maintenance.</w:t>
+        <w:t>* Offers upgrade options for core components like CPU and RAM.</w:t>
       </w:r>
     </w:p>
     <w:p>
       <w:r>
-        <w:t>* Reflects a responsible approach to system modification.</w:t>
+        <w:t>* Contributes to a longer lifespan compared to non-modular designs.</w:t>
       </w:r>
     </w:p>
+    <w:p>
+      <w:r>
+        <w:t>* Represents a departure from the industry standard.</w:t>
+      </w:r>
+    </w:p>
+    <w:p/>
+    <w:p/>
+    <w:p>
+      <w:r>
+        <w:t>Topic:  NVIDIA RTX 30 Series Mobile GPUs</w:t>
+      </w:r>
+    </w:p>
+    <w:p/>
+    <w:p>
+      <w:r>
+        <w:t>Notes: The NVIDIA RTX 30 series Mobile GPUs are high-performance graphics cards designed for laptops.  They offer varying performance levels within the series, with the RTX 3070 and RTX 3080 being examples of mid-range and high-end options, respectively.  Both the 3070 and 3080 are based on the GA104 architecture but have differing specifications in terms of CUDA cores, TMUs, ROPs, tensor cores, and RT cores.  These differences translate into noticeable performance gaps, with the RTX 3080 generally offering a significant performance increase compared to the RTX 3070.  Choosing between these options often depends on the desired performance level and budget constraints.  While both provide excellent graphics performance, the 3080 provides substantially more power for demanding applications.</w:t>
+      </w:r>
+    </w:p>
+    <w:p/>
+    <w:p>
+      <w:r>
+        <w:t>Key Points:</w:t>
+      </w:r>
+    </w:p>
+    <w:p>
+      <w:r>
+        <w:t>* Part of the high-performance NVIDIA RTX 30 series.</w:t>
+      </w:r>
+    </w:p>
+    <w:p>
+      <w:r>
+        <w:t>* Both RTX 3070 and 3080 Mobile use the GA104 architecture.</w:t>
+      </w:r>
+    </w:p>
+    <w:p>
+      <w:r>
+        <w:t>* RTX 3080 offers considerably more CUDA cores, TMUs, and ROPs.</w:t>
+      </w:r>
+    </w:p>
+    <w:p>
+      <w:r>
+        <w:t>* Performance difference between models is substantial.</w:t>
+      </w:r>
+    </w:p>
+    <w:p>
+      <w:r>
+        <w:t>* Choice depends on performance needs and budget.</w:t>
+      </w:r>
+    </w:p>
+    <w:p/>
     <w:p/>
     <w:sectPr>
       <w:pgSz w:w="12240" w:h="15840"/>

</xml_diff>

<commit_message>
Set python version which supports audioop
</commit_message>
<xml_diff>
--- a/output/notes.docx
+++ b/output/notes.docx
@@ -4,196 +4,229 @@
   <w:body>
     <w:p>
       <w:r>
-        <w:t>Topic: Defining a "Good" Salary</w:t>
+        <w:t>Topic: GitHub Contribution Graph Manipulation</w:t>
       </w:r>
     </w:p>
     <w:p/>
     <w:p>
       <w:r>
-        <w:t>What constitutes a "good" salary is subjective and depends heavily on individual circumstances, including location, cost of living, lifestyle expectations, and financial goals.  A salary considered "good" for someone in a rural area might be insufficient for someone in a major city.  The definition also shifts over time as inflation impacts purchasing power and individual needs and desires change.  Moreover, a good salary isn't just about the numerical value; it encompasses factors like job satisfaction, work-life balance, benefits, and opportunities for growth. Finally, comparing salaries solely based on numbers without considering the full context can be misleading.</w:t>
+        <w:t>The GitHub contribution graph visually represents a user's activity on the platform, showing the number of commits made on specific days. This tutorial focuses on manipulating this graph to display a desired pattern or "art." Understanding how GitHub tracks commits is essential; each commit is associated with a timestamp. By controlling these timestamps, you can effectively alter the appearance of your contribution graph. This technique involves automating commits and linking them to past dates, making them appear as if they were made historically. The motivation behind the tutorial is primarily educational, to highlight how easily one can create an appearance of activity on the internet that may not reflect reality.</w:t>
       </w:r>
     </w:p>
     <w:p/>
     <w:p>
       <w:r>
-        <w:t>* Factors influencing salary perception: Location, lifestyle, financial goals, and inflation.</w:t>
+        <w:t>*   The contribution graph visually represents a user's commit history.</w:t>
       </w:r>
     </w:p>
     <w:p>
       <w:r>
-        <w:t>* Subjectivity of "good" salary: Varies based on individual circumstances and aspirations.</w:t>
+        <w:t>*   Manipulating this graph involves controlling commit timestamps.</w:t>
       </w:r>
     </w:p>
     <w:p>
       <w:r>
-        <w:t>* Beyond the number: Job satisfaction, work-life balance, and benefits are crucial.</w:t>
+        <w:t>*   The primary goal is to demonstrate the ability to fake contributions.</w:t>
       </w:r>
     </w:p>
     <w:p>
       <w:r>
-        <w:t>* The impact of inflation: Purchasing power changes over time.</w:t>
+        <w:t>*   Automation is key for creating a large number of commits over time.</w:t>
       </w:r>
     </w:p>
     <w:p>
       <w:r>
-        <w:t>* Comparative analysis: Need to consider the complete picture beyond the numerical value.</w:t>
-      </w:r>
-    </w:p>
-    <w:p/>
-    <w:p/>
-    <w:p>
-      <w:r>
-        <w:t>Topic:  Career Plateaus and Breaking Through Salary Barriers</w:t>
+        <w:t>*   This aims to show how easy it is to create an illusion of activity.</w:t>
       </w:r>
     </w:p>
     <w:p/>
     <w:p>
       <w:r>
-        <w:t>Many individuals experience career plateaus, where their salary remains stagnant for extended periods.  This can be due to various factors, including lack of skill development, limited opportunities for advancement within their current role or company, insufficient networking, or a lack of understanding of market value and salary negotiation strategies.  Breaking through these barriers requires proactive steps, such as upskilling or reskilling, seeking out new opportunities, networking effectively to expand professional connections, and actively negotiating salaries during job searches or performance reviews.  Furthermore, a strong understanding of one's market value and the ability to articulate their contributions effectively are vital.  Mentorship can also provide valuable guidance and support.</w:t>
+        <w:t>Topic: Timestamps in GitHub Commits</w:t>
       </w:r>
     </w:p>
     <w:p/>
     <w:p>
       <w:r>
-        <w:t>* Reasons for salary stagnation: Lack of skill development, limited opportunities, weak networking.</w:t>
-      </w:r>
-    </w:p>
-    <w:p>
-      <w:r>
-        <w:t>* Strategies to overcome plateaus: Upskilling, networking, salary negotiation.</w:t>
-      </w:r>
-    </w:p>
-    <w:p>
-      <w:r>
-        <w:t>* Understanding market value: Knowing your worth and communicating your contributions.</w:t>
-      </w:r>
-    </w:p>
-    <w:p>
-      <w:r>
-        <w:t>* Importance of mentorship: Guidance and support for career advancement.</w:t>
-      </w:r>
-    </w:p>
-    <w:p>
-      <w:r>
-        <w:t>* Proactive career management: Taking initiative to improve skills and seek opportunities.</w:t>
-      </w:r>
-    </w:p>
-    <w:p/>
-    <w:p/>
-    <w:p>
-      <w:r>
-        <w:t>Topic:  The Difference Between Low and High-Paying Jobs</w:t>
+        <w:t>GitHub stores each commit with a timestamp, which is a crucial element for understanding the process of manipulating the contribution graph. This timestamp records the date and time when the commit was made. The contribution graph uses these timestamps to determine where to place the contributions visually. By manipulating the timestamps associated with commits, you can influence how your contributions are displayed on your profile. This tutorial leverages timestamps to make it appear that you made commits in the past or on specific dates. The core idea is to mimic how GitHub itself stores this data, thus fooling the system and making you appear active on certain days of the past, regardless of the actual commit date.</w:t>
       </w:r>
     </w:p>
     <w:p/>
     <w:p>
       <w:r>
-        <w:t>The substantial difference between a 3 LPA (lakhs per annum) job and a 50 LPA job often extends far beyond the numerical disparity in compensation. High-paying roles typically demand a more specialized skillset, advanced experience, and a proven track record of success.  These jobs often involve greater responsibility, leadership roles, and a higher degree of autonomy.  Furthermore, the benefits and perks associated with higher-paying jobs are frequently more generous.  Finally, the career trajectory and potential for future earnings are generally more promising in higher-paying roles.</w:t>
+        <w:t>*   Each commit is paired with a timestamp by GitHub.</w:t>
+      </w:r>
+    </w:p>
+    <w:p>
+      <w:r>
+        <w:t>*   The timestamp dictates the position on the contribution graph.</w:t>
+      </w:r>
+    </w:p>
+    <w:p>
+      <w:r>
+        <w:t>*   Manipulating timestamps allows for control over the graph's appearance.</w:t>
+      </w:r>
+    </w:p>
+    <w:p>
+      <w:r>
+        <w:t>*   The technique involves associating commits with past dates.</w:t>
+      </w:r>
+    </w:p>
+    <w:p>
+      <w:r>
+        <w:t>*   The focus here is on mirroring GitHub's method of storing data.</w:t>
       </w:r>
     </w:p>
     <w:p/>
     <w:p>
       <w:r>
-        <w:t>* Skillset and experience: Higher-paying roles require specialized skills and extensive experience.</w:t>
-      </w:r>
-    </w:p>
-    <w:p>
-      <w:r>
-        <w:t>* Responsibility and autonomy: Increased responsibility and decision-making power in higher roles.</w:t>
-      </w:r>
-    </w:p>
-    <w:p>
-      <w:r>
-        <w:t>* Benefits and perks: More comprehensive benefits packages in high-paying jobs.</w:t>
-      </w:r>
-    </w:p>
-    <w:p>
-      <w:r>
-        <w:t>* Career progression: Higher potential for advancement and future earnings.</w:t>
-      </w:r>
-    </w:p>
-    <w:p>
-      <w:r>
-        <w:t>* Demand and scarcity: High-paying roles often involve specialized skills in high demand.</w:t>
-      </w:r>
-    </w:p>
-    <w:p/>
-    <w:p/>
-    <w:p>
-      <w:r>
-        <w:t>Topic:  High-Paying Remote Jobs and Career Mentorship</w:t>
+        <w:t>Topic: Automating Commits</w:t>
       </w:r>
     </w:p>
     <w:p/>
     <w:p>
       <w:r>
-        <w:t>The increasing popularity of remote work has opened up opportunities for high-paying jobs across various sectors.  Finding and securing these positions often requires a specialized skillset highly sought after by companies,  strong online presence and networking, and effective communication skills.  A career mentor can provide invaluable guidance and support in navigating the job search process, honing one's skills, and negotiating salary offers.  Mentorship offers personalized advice tailored to individual needs and career goals.  Mentors can offer insights into industry trends, connect their mentees with relevant opportunities, and help them develop essential professional skills.  Effective networking is also crucial for discovering hidden job opportunities.</w:t>
+        <w:t>Automating commits is central to creating the desired patterns on the GitHub contribution graph. This tutorial outlines how to generate numerous commits and associate them with specific dates, creating an illusion of historical activity. Automation is a necessity because manually creating and dating many commits for a significant pattern would be extremely time-consuming. The tutorial will likely involve scripts or programs to generate commits and control their timestamps. You will need to utilize a scripting language like JavaScript with tools like Node.js to achieve the desired effect. This process is used to populate the graph and visually represent contributions over time.</w:t>
       </w:r>
     </w:p>
     <w:p/>
     <w:p>
       <w:r>
-        <w:t>* Skillset and demand: Specialized skills are crucial for high-paying remote positions.</w:t>
+        <w:t>*   Automation is crucial for generating numerous commits.</w:t>
       </w:r>
     </w:p>
     <w:p>
       <w:r>
-        <w:t>* Networking and online presence: Building a strong professional online presence.</w:t>
+        <w:t>*   Scripts are typically used to create and date commits.</w:t>
       </w:r>
     </w:p>
     <w:p>
       <w:r>
-        <w:t>* Mentorship benefits: Personalized advice, networking opportunities, skill development.</w:t>
+        <w:t>*   The focus is on creating the appearance of a long history.</w:t>
       </w:r>
     </w:p>
     <w:p>
       <w:r>
-        <w:t>* Job search strategies: Utilizing various platforms and techniques for finding remote work.</w:t>
+        <w:t>*   Automated commits link with past dates.</w:t>
       </w:r>
     </w:p>
     <w:p>
       <w:r>
-        <w:t>* Communication skills: Effective written and verbal communication for remote roles.</w:t>
-      </w:r>
-    </w:p>
-    <w:p/>
-    <w:p/>
-    <w:p>
-      <w:r>
-        <w:t>Topic:  Savings, Investments, and Financial Well-being at Different Income Levels</w:t>
+        <w:t>*   This allows for the creation of complex contribution patterns.</w:t>
       </w:r>
     </w:p>
     <w:p/>
     <w:p>
       <w:r>
-        <w:t>Even individuals earning substantial salaries (e.g., 25 LPA or more) can feel a sense of financial insecurity or a desire for greater financial well-being.   This feeling isn't necessarily related to the income level itself, but rather to individual financial goals, spending habits, and financial literacy.  The ability to effectively manage personal finances, plan for the future, and make informed investment decisions are crucial aspects of financial well-being, regardless of salary.  This involves understanding concepts such as budgeting, debt management, investment strategies, and long-term financial planning.   Financial education plays a crucial role in developing these skills and improving financial outcomes.</w:t>
+        <w:t>Topic: Node.js Project Setup</w:t>
       </w:r>
     </w:p>
     <w:p/>
+    <w:p>
+      <w:r>
+        <w:t>The tutorial uses Node.js and npm to set up a project, demonstrating that the technique uses JavaScript to manipulate the GitHub contribution graph. You'll initialize a new project using 'npm init -y' and this creates a package.json file. Then, you'll create a JavaScript file, which will likely contain the logic for generating and dating the commits. This setup provides the necessary environment to run scripts that control the commit process. This approach is favored because it provides flexibility, and many readily available modules exist to make tasks like file manipulation and system calls easier, thus streamlining the commit process.</w:t>
+      </w:r>
+    </w:p>
     <w:p/>
     <w:p>
       <w:r>
-        <w:t>* Financial goals and aspirations: Understanding personal financial objectives.</w:t>
+        <w:t>*   Node.js and npm are used to set up the project.</w:t>
       </w:r>
     </w:p>
     <w:p>
       <w:r>
-        <w:t>* Spending habits and budgeting: Managing expenses effectively.</w:t>
+        <w:t>*   'npm init -y' initializes the project and creates a package.json file.</w:t>
       </w:r>
     </w:p>
     <w:p>
       <w:r>
-        <w:t>* Investment strategies: Diversification and risk management.</w:t>
+        <w:t>*   The JavaScript file holds the commit generation logic.</w:t>
       </w:r>
     </w:p>
     <w:p>
       <w:r>
-        <w:t>* Debt management: Strategies for reducing and eliminating debt.</w:t>
+        <w:t>*   This environment facilitates the creation of the manipulation scripts.</w:t>
       </w:r>
     </w:p>
     <w:p>
       <w:r>
-        <w:t>* Financial literacy and education: The importance of financial knowledge.</w:t>
+        <w:t>*   It provides access to useful modules for file handling.</w:t>
+      </w:r>
+    </w:p>
+    <w:p/>
+    <w:p>
+      <w:r>
+        <w:t>Topic: Using JSON Files for Commit Data</w:t>
+      </w:r>
+    </w:p>
+    <w:p/>
+    <w:p>
+      <w:r>
+        <w:t>The tutorial employs JSON files to store commit timestamp data. This file likely acts as a data source, containing information about the dates and times to which commits should be assigned. The JSON format is well-suited for storing structured data, making it easy to manage and parse the commit information. The JSON file enables you to define the pattern of commits you want to create and is accessible to be read by the JavaScript code. JSON is commonly used for configuration files and is a straightforward way to define the timestamps for the commits, making it easier to design different visual patterns on the GitHub contribution graph.</w:t>
+      </w:r>
+    </w:p>
+    <w:p/>
+    <w:p>
+      <w:r>
+        <w:t>*   JSON files store the commit timestamp data.</w:t>
+      </w:r>
+    </w:p>
+    <w:p>
+      <w:r>
+        <w:t>*   The files define the desired commit pattern.</w:t>
+      </w:r>
+    </w:p>
+    <w:p>
+      <w:r>
+        <w:t>*   JSON is suitable for storing structured data.</w:t>
+      </w:r>
+    </w:p>
+    <w:p>
+      <w:r>
+        <w:t>*   The file is read by the JavaScript code.</w:t>
+      </w:r>
+    </w:p>
+    <w:p>
+      <w:r>
+        <w:t>*   It makes it easy to plan out different patterns.</w:t>
+      </w:r>
+    </w:p>
+    <w:p/>
+    <w:p>
+      <w:r>
+        <w:t>Topic: Using NPM Modules</w:t>
+      </w:r>
+    </w:p>
+    <w:p/>
+    <w:p>
+      <w:r>
+        <w:t>The video involves the use of various npm modules to facilitate the GitHub contribution graph manipulation process. These modules provide specific functionalities, such as interacting with the file system, creating commits, and manipulating timestamps. The tutorial explains how these modules are installed using 'npm install' and likely explains their individual roles within the JavaScript code. Understanding the use of these modules is crucial for replicating the technique. Each module serves a specific purpose in the code. The use of npm modules demonstrates an effective software development practice, which reuses functionality developed by others.</w:t>
+      </w:r>
+    </w:p>
+    <w:p/>
+    <w:p>
+      <w:r>
+        <w:t>*   npm modules provide specific functionalities.</w:t>
+      </w:r>
+    </w:p>
+    <w:p>
+      <w:r>
+        <w:t>*   The modules are installed via 'npm install'.</w:t>
+      </w:r>
+    </w:p>
+    <w:p>
+      <w:r>
+        <w:t>*   These modules support file management and timestamp handling.</w:t>
+      </w:r>
+    </w:p>
+    <w:p>
+      <w:r>
+        <w:t>*   Knowing these modules is essential to use this technique.</w:t>
+      </w:r>
+    </w:p>
+    <w:p>
+      <w:r>
+        <w:t>*   Modules represent efficient code reuse.</w:t>
       </w:r>
     </w:p>
     <w:p/>

</xml_diff>

<commit_message>
Let's try one last time
</commit_message>
<xml_diff>
--- a/output/notes.docx
+++ b/output/notes.docx
@@ -4,229 +4,191 @@
   <w:body>
     <w:p>
       <w:r>
-        <w:t>Topic: GitHub Contribution Graph Manipulation</w:t>
+        <w:t>Topic: Rust: A Memory-Safe Compiled Programming Language</w:t>
       </w:r>
     </w:p>
     <w:p/>
     <w:p>
       <w:r>
-        <w:t>The GitHub contribution graph visually represents a user's activity on the platform, showing the number of commits made on specific days. This tutorial focuses on manipulating this graph to display a desired pattern or "art." Understanding how GitHub tracks commits is essential; each commit is associated with a timestamp. By controlling these timestamps, you can effectively alter the appearance of your contribution graph. This technique involves automating commits and linking them to past dates, making them appear as if they were made historically. The motivation behind the tutorial is primarily educational, to highlight how easily one can create an appearance of activity on the internet that may not reflect reality.</w:t>
+        <w:t>Rust is a modern, compiled programming language designed for performance and safety. It is known for its ability to provide low-level control over hardware resources while simultaneously ensuring memory safety without relying on a garbage collector. This makes Rust an excellent choice for system programming, embedded systems, game development, and other areas where performance and reliability are critical. It emphasizes zero-cost abstractions, meaning that the language features do not introduce runtime overhead. Rust's strong emphasis on compile-time checks prevents many common programming errors, leading to more robust and maintainable code.</w:t>
       </w:r>
     </w:p>
     <w:p/>
     <w:p>
       <w:r>
-        <w:t>*   The contribution graph visually represents a user's commit history.</w:t>
+        <w:t>*   **Memory Safety:** Rust guarantees memory safety at compile time, preventing dangling pointers and memory leaks.</w:t>
       </w:r>
     </w:p>
     <w:p>
       <w:r>
-        <w:t>*   Manipulating this graph involves controlling commit timestamps.</w:t>
+        <w:t>*   **Performance:** Rust compiles to machine code, resulting in high-performance applications comparable to C and C++.</w:t>
       </w:r>
     </w:p>
     <w:p>
       <w:r>
-        <w:t>*   The primary goal is to demonstrate the ability to fake contributions.</w:t>
+        <w:t>*   **Concurrency:** Rust offers powerful concurrency features to write concurrent and parallel programs safely.</w:t>
       </w:r>
     </w:p>
     <w:p>
       <w:r>
-        <w:t>*   Automation is key for creating a large number of commits over time.</w:t>
+        <w:t>*   **Ownership and Borrowing:** Rust's unique ownership and borrowing system controls memory access and prevents data races.</w:t>
       </w:r>
     </w:p>
     <w:p>
       <w:r>
-        <w:t>*   This aims to show how easy it is to create an illusion of activity.</w:t>
+        <w:t>*   **Growing Community:** Rust has a vibrant and supportive community, providing a wealth of resources and libraries.</w:t>
       </w:r>
     </w:p>
     <w:p/>
     <w:p>
       <w:r>
-        <w:t>Topic: Timestamps in GitHub Commits</w:t>
+        <w:t>Topic: High-Performance Applications of Rust</w:t>
       </w:r>
     </w:p>
     <w:p/>
     <w:p>
       <w:r>
-        <w:t>GitHub stores each commit with a timestamp, which is a crucial element for understanding the process of manipulating the contribution graph. This timestamp records the date and time when the commit was made. The contribution graph uses these timestamps to determine where to place the contributions visually. By manipulating the timestamps associated with commits, you can influence how your contributions are displayed on your profile. This tutorial leverages timestamps to make it appear that you made commits in the past or on specific dates. The core idea is to mimic how GitHub itself stores this data, thus fooling the system and making you appear active on certain days of the past, regardless of the actual commit date.</w:t>
+        <w:t>Rust's design makes it particularly well-suited for high-performance applications where efficiency and control over system resources are paramount. Game engines, such as those used to create 3D games, benefit from Rust's ability to provide fine-grained memory management and optimized code execution. Databases, which require efficient data storage and retrieval, can leverage Rust's performance characteristics to handle large datasets with minimal overhead. Operating systems can be built with Rust's safety features to create robust and secure kernels. Furthermore, Rust is a popular choice for WebAssembly development, enabling high-performance code to run in web browsers.</w:t>
       </w:r>
     </w:p>
     <w:p/>
     <w:p>
       <w:r>
-        <w:t>*   Each commit is paired with a timestamp by GitHub.</w:t>
+        <w:t>*   **Game Engines:** Rust allows for optimization of resource management, leading to smoother gameplay.</w:t>
       </w:r>
     </w:p>
     <w:p>
       <w:r>
-        <w:t>*   The timestamp dictates the position on the contribution graph.</w:t>
+        <w:t>*   **Databases:** The language's performance features contribute to efficient data handling and querying.</w:t>
       </w:r>
     </w:p>
     <w:p>
       <w:r>
-        <w:t>*   Manipulating timestamps allows for control over the graph's appearance.</w:t>
+        <w:t>*   **Operating Systems:** Rust promotes safe and reliable operating system kernels with its memory safety guarantees.</w:t>
       </w:r>
     </w:p>
     <w:p>
       <w:r>
-        <w:t>*   The technique involves associating commits with past dates.</w:t>
+        <w:t>*   **WebAssembly:** Rust enables the development of high-performance web applications and libraries.</w:t>
       </w:r>
     </w:p>
     <w:p>
       <w:r>
-        <w:t>*   The focus here is on mirroring GitHub's method of storing data.</w:t>
+        <w:t>*   **Embedded Systems:** It offers low-level control and strong guarantees, and is great for IoT devices.</w:t>
       </w:r>
     </w:p>
     <w:p/>
     <w:p>
       <w:r>
-        <w:t>Topic: Automating Commits</w:t>
+        <w:t>Topic: History of Rust</w:t>
       </w:r>
     </w:p>
     <w:p/>
     <w:p>
       <w:r>
-        <w:t>Automating commits is central to creating the desired patterns on the GitHub contribution graph. This tutorial outlines how to generate numerous commits and associate them with specific dates, creating an illusion of historical activity. Automation is a necessity because manually creating and dating many commits for a significant pattern would be extremely time-consuming. The tutorial will likely involve scripts or programs to generate commits and control their timestamps. You will need to utilize a scripting language like JavaScript with tools like Node.js to achieve the desired effect. This process is used to populate the graph and visually represent contributions over time.</w:t>
+        <w:t>Rust's journey began as a personal project of Graydon Hoare in 2007. He named the language "Rust" after a type of fungus, reflecting the project's initial state. Mozilla took notice of the language's potential and began sponsoring its development in 2009. This sponsorship significantly accelerated Rust's progress, attracting a dedicated community and expanding its features. Since 2016, Rust has consistently been ranked as one of the most loved programming languages by developers, which is a testament to its impact on the industry. The Rust community is very active, with frequent updates and improvements, making the language constantly evolve.</w:t>
       </w:r>
     </w:p>
     <w:p/>
     <w:p>
       <w:r>
-        <w:t>*   Automation is crucial for generating numerous commits.</w:t>
+        <w:t>*   **Origin:** Started as a personal project by Graydon Hoare in 2007.</w:t>
       </w:r>
     </w:p>
     <w:p>
       <w:r>
-        <w:t>*   Scripts are typically used to create and date commits.</w:t>
+        <w:t>*   **Mozilla Sponsorship:** Gained Mozilla's support in 2009, leading to increased development.</w:t>
       </w:r>
     </w:p>
     <w:p>
       <w:r>
-        <w:t>*   The focus is on creating the appearance of a long history.</w:t>
+        <w:t>*   **Popularity:** Ranked as a top programming language since 2016.</w:t>
       </w:r>
     </w:p>
     <w:p>
       <w:r>
-        <w:t>*   Automated commits link with past dates.</w:t>
+        <w:t>*   **Community:** A large and active community contributes to the language's development and ecosystem.</w:t>
       </w:r>
     </w:p>
     <w:p>
       <w:r>
-        <w:t>*   This allows for the creation of complex contribution patterns.</w:t>
+        <w:t>*   **Evolving:** Rust continually evolves with new features and improvements.</w:t>
       </w:r>
     </w:p>
     <w:p/>
     <w:p>
       <w:r>
-        <w:t>Topic: Node.js Project Setup</w:t>
+        <w:t>Topic: Rust's Memory Management Approach</w:t>
       </w:r>
     </w:p>
     <w:p/>
     <w:p>
       <w:r>
-        <w:t>The tutorial uses Node.js and npm to set up a project, demonstrating that the technique uses JavaScript to manipulate the GitHub contribution graph. You'll initialize a new project using 'npm init -y' and this creates a package.json file. Then, you'll create a JavaScript file, which will likely contain the logic for generating and dating the commits. This setup provides the necessary environment to run scripts that control the commit process. This approach is favored because it provides flexibility, and many readily available modules exist to make tasks like file manipulation and system calls easier, thus streamlining the commit process.</w:t>
+        <w:t>Rust's approach to memory management differs significantly from that of garbage-collected languages and languages like C and C++. It avoids the overhead of garbage collection while providing the safety of managed memory. Rust achieves this through the concepts of ownership, borrowing, and lifetimes. Ownership dictates which part of the code is responsible for a given piece of memory. Borrowing allows multiple parts of the code to access the same memory, but under strict rules that prevent data races and ensure memory safety. Lifetimes help to track the duration of references, ensuring that they are valid for as long as they are being used.</w:t>
       </w:r>
     </w:p>
     <w:p/>
     <w:p>
       <w:r>
-        <w:t>*   Node.js and npm are used to set up the project.</w:t>
+        <w:t>*   **Ownership:** Each value has a single owner, ensuring exclusive access.</w:t>
       </w:r>
     </w:p>
     <w:p>
       <w:r>
-        <w:t>*   'npm init -y' initializes the project and creates a package.json file.</w:t>
+        <w:t>*   **Borrowing:** Allows multiple parts of the code to access the same memory, but under strict rules to prevent data races.</w:t>
       </w:r>
     </w:p>
     <w:p>
       <w:r>
-        <w:t>*   The JavaScript file holds the commit generation logic.</w:t>
+        <w:t>*   **Lifetimes:** Track the validity of references to ensure they are not used after the memory they point to has been freed.</w:t>
       </w:r>
     </w:p>
     <w:p>
       <w:r>
-        <w:t>*   This environment facilitates the creation of the manipulation scripts.</w:t>
+        <w:t>*   **Compile-Time Safety:** Memory management checks are performed at compile time.</w:t>
       </w:r>
     </w:p>
     <w:p>
       <w:r>
-        <w:t>*   It provides access to useful modules for file handling.</w:t>
+        <w:t>*   **No Garbage Collector:** Ensures low overhead and predictability.</w:t>
       </w:r>
     </w:p>
     <w:p/>
     <w:p>
       <w:r>
-        <w:t>Topic: Using JSON Files for Commit Data</w:t>
+        <w:t>Topic: Immutability and Memory Allocation in Rust</w:t>
       </w:r>
     </w:p>
     <w:p/>
     <w:p>
       <w:r>
-        <w:t>The tutorial employs JSON files to store commit timestamp data. This file likely acts as a data source, containing information about the dates and times to which commits should be assigned. The JSON format is well-suited for storing structured data, making it easy to manage and parse the commit information. The JSON file enables you to define the pattern of commits you want to create and is accessible to be read by the JavaScript code. JSON is commonly used for configuration files and is a straightforward way to define the timestamps for the commits, making it easier to design different visual patterns on the GitHub contribution graph.</w:t>
+        <w:t>By default, variables in Rust are immutable. This means that once a value is assigned to a variable, it cannot be changed. This immutability is a cornerstone of Rust's memory safety, as it eliminates data races that can occur when multiple parts of a program try to modify the same memory location simultaneously. Immutable values, and objects with a known size at compile time, are typically stored on the stack, which is a fast and efficient memory region. Mutable values, as well as objects whose size is not known until runtime, are stored on the heap, a region of memory that is managed dynamically.</w:t>
       </w:r>
     </w:p>
     <w:p/>
     <w:p>
       <w:r>
-        <w:t>*   JSON files store the commit timestamp data.</w:t>
+        <w:t>*   **Immutability by Default:** Enhances safety and predictability.</w:t>
       </w:r>
     </w:p>
     <w:p>
       <w:r>
-        <w:t>*   The files define the desired commit pattern.</w:t>
+        <w:t>*   **Stack Memory:** Used for immutable values, efficient due to minimal overhead.</w:t>
       </w:r>
     </w:p>
     <w:p>
       <w:r>
-        <w:t>*   JSON is suitable for storing structured data.</w:t>
+        <w:t>*   **Heap Memory:** Used for mutable values and objects with unknown sizes at compile time.</w:t>
       </w:r>
     </w:p>
     <w:p>
       <w:r>
-        <w:t>*   The file is read by the JavaScript code.</w:t>
+        <w:t>*   **Compile-Time Allocation:** Memory allocation is often determined at compile time, optimizing performance.</w:t>
       </w:r>
     </w:p>
     <w:p>
       <w:r>
-        <w:t>*   It makes it easy to plan out different patterns.</w:t>
-      </w:r>
-    </w:p>
-    <w:p/>
-    <w:p>
-      <w:r>
-        <w:t>Topic: Using NPM Modules</w:t>
-      </w:r>
-    </w:p>
-    <w:p/>
-    <w:p>
-      <w:r>
-        <w:t>The video involves the use of various npm modules to facilitate the GitHub contribution graph manipulation process. These modules provide specific functionalities, such as interacting with the file system, creating commits, and manipulating timestamps. The tutorial explains how these modules are installed using 'npm install' and likely explains their individual roles within the JavaScript code. Understanding the use of these modules is crucial for replicating the technique. Each module serves a specific purpose in the code. The use of npm modules demonstrates an effective software development practice, which reuses functionality developed by others.</w:t>
-      </w:r>
-    </w:p>
-    <w:p/>
-    <w:p>
-      <w:r>
-        <w:t>*   npm modules provide specific functionalities.</w:t>
-      </w:r>
-    </w:p>
-    <w:p>
-      <w:r>
-        <w:t>*   The modules are installed via 'npm install'.</w:t>
-      </w:r>
-    </w:p>
-    <w:p>
-      <w:r>
-        <w:t>*   These modules support file management and timestamp handling.</w:t>
-      </w:r>
-    </w:p>
-    <w:p>
-      <w:r>
-        <w:t>*   Knowing these modules is essential to use this technique.</w:t>
-      </w:r>
-    </w:p>
-    <w:p>
-      <w:r>
-        <w:t>*   Modules represent efficient code reuse.</w:t>
+        <w:t>*   **Automatic Dropping:** Memory is automatically freed when a variable goes out of scope, preventing memory leaks.</w:t>
       </w:r>
     </w:p>
     <w:p/>

</xml_diff>